<commit_message>
Update Sprint 1 Minutes - 6 Feb 19.docx
</commit_message>
<xml_diff>
--- a/Meeting Minutes/Sprint 1 Minutes - 6 Feb 19.docx
+++ b/Meeting Minutes/Sprint 1 Minutes - 6 Feb 19.docx
@@ -291,7 +291,20 @@
     </w:p>
     <w:p>
       <w:r>
-        <w:t xml:space="preserve"> Toby White’s tasks:</w:t>
+        <w:t xml:space="preserve"> </w:t>
+      </w:r>
+      <w:r>
+        <w:t xml:space="preserve">Toby White’s tasks: </w:t>
+      </w:r>
+      <w:r>
+        <w:rPr>
+          <w:rFonts w:ascii="Segoe UI" w:hAnsi="Segoe UI" w:cs="Segoe UI"/>
+          <w:color w:val="172B4D"/>
+          <w:sz w:val="21"/>
+          <w:szCs w:val="21"/>
+          <w:shd w:val="clear" w:color="auto" w:fill="FFFFFF"/>
+        </w:rPr>
+        <w:t>Compile the project briefs, Research for Ideas on Mechanics, Research Potential Themes, Write up Questionnaire, Obtain results for Questionnaire</w:t>
       </w:r>
       <w:r>
         <w:br/>
@@ -303,8 +316,30 @@
       </w:r>
       <w:proofErr w:type="spellEnd"/>
       <w:r>
-        <w:t xml:space="preserve"> tasks:</w:t>
-      </w:r>
+        <w:t xml:space="preserve"> tasks: </w:t>
+      </w:r>
+      <w:r>
+        <w:rPr>
+          <w:rFonts w:ascii="Segoe UI" w:hAnsi="Segoe UI" w:cs="Segoe UI"/>
+          <w:color w:val="172B4D"/>
+          <w:sz w:val="21"/>
+          <w:szCs w:val="21"/>
+          <w:shd w:val="clear" w:color="auto" w:fill="FFFFFF"/>
+        </w:rPr>
+        <w:t xml:space="preserve">Compile the project briefs, Deflective wall, End screen, Teleport platform, Pause button, Create main menu, Set up project </w:t>
+      </w:r>
+      <w:proofErr w:type="spellStart"/>
+      <w:r>
+        <w:rPr>
+          <w:rFonts w:ascii="Segoe UI" w:hAnsi="Segoe UI" w:cs="Segoe UI"/>
+          <w:color w:val="172B4D"/>
+          <w:sz w:val="21"/>
+          <w:szCs w:val="21"/>
+          <w:shd w:val="clear" w:color="auto" w:fill="FFFFFF"/>
+        </w:rPr>
+        <w:t>collab</w:t>
+      </w:r>
+      <w:proofErr w:type="spellEnd"/>
       <w:r>
         <w:br/>
       </w:r>
@@ -314,7 +349,17 @@
       </w:r>
       <w:proofErr w:type="spellEnd"/>
       <w:r>
-        <w:t xml:space="preserve"> Lennox’s tasks:</w:t>
+        <w:t xml:space="preserve"> Lennox’s tasks: </w:t>
+      </w:r>
+      <w:r>
+        <w:rPr>
+          <w:rFonts w:ascii="Segoe UI" w:hAnsi="Segoe UI" w:cs="Segoe UI"/>
+          <w:color w:val="172B4D"/>
+          <w:sz w:val="21"/>
+          <w:szCs w:val="21"/>
+          <w:shd w:val="clear" w:color="auto" w:fill="FFFFFF"/>
+        </w:rPr>
+        <w:t>Compile the project briefs, Research for Ideas on Mechanics, Research Potential Themes, Write up Questionnaire, Obtain results for Questionnaire</w:t>
       </w:r>
       <w:r>
         <w:br/>
@@ -326,69 +371,80 @@
       </w:r>
       <w:proofErr w:type="spellEnd"/>
       <w:r>
-        <w:t xml:space="preserve"> tasks:</w:t>
-      </w:r>
-    </w:p>
+        <w:t xml:space="preserve"> tasks: </w:t>
+      </w:r>
+      <w:r>
+        <w:rPr>
+          <w:rFonts w:ascii="Segoe UI" w:hAnsi="Segoe UI" w:cs="Segoe UI"/>
+          <w:color w:val="172B4D"/>
+          <w:sz w:val="21"/>
+          <w:szCs w:val="21"/>
+          <w:shd w:val="clear" w:color="auto" w:fill="FFFFFF"/>
+        </w:rPr>
+        <w:t>Compile the project briefs, Create restart button, Create save button, Create slopes, Create flip under tile/platform, Bug fixing</w:t>
+      </w:r>
+    </w:p>
+    <w:p/>
     <w:p>
       <w:pPr>
         <w:rPr>
           <w:b/>
         </w:rPr>
       </w:pPr>
-      <w:r>
-        <w:rPr>
-          <w:b/>
-        </w:rPr>
-        <w:t xml:space="preserve">Item </w:t>
-      </w:r>
-      <w:proofErr w:type="gramStart"/>
-      <w:r>
-        <w:rPr>
-          <w:b/>
-        </w:rPr>
-        <w:t>3:-</w:t>
-      </w:r>
-      <w:proofErr w:type="gramEnd"/>
-      <w:r>
-        <w:rPr>
-          <w:b/>
-        </w:rPr>
-        <w:t xml:space="preserve">  Any Other Business</w:t>
-      </w:r>
-    </w:p>
-    <w:p>
-      <w:r>
-        <w:t xml:space="preserve">Meeting </w:t>
-      </w:r>
-      <w:proofErr w:type="gramStart"/>
-      <w:r>
-        <w:t>Ended :</w:t>
-      </w:r>
-      <w:proofErr w:type="gramEnd"/>
-      <w:r>
-        <w:t>-</w:t>
-      </w:r>
-      <w:r>
-        <w:t xml:space="preserve"> 11am</w:t>
-      </w:r>
-    </w:p>
-    <w:p>
-      <w:r>
-        <w:t>Minute Taker:-</w:t>
-      </w:r>
-      <w:r>
-        <w:t xml:space="preserve"> Toby White + Eduard </w:t>
-      </w:r>
-      <w:proofErr w:type="spellStart"/>
-      <w:r>
-        <w:t>Iablonschi</w:t>
-      </w:r>
-      <w:proofErr w:type="spellEnd"/>
-      <w:r>
-        <w:t xml:space="preserve"> </w:t>
-      </w:r>
       <w:bookmarkStart w:id="0" w:name="_GoBack"/>
       <w:bookmarkEnd w:id="0"/>
+      <w:r>
+        <w:rPr>
+          <w:b/>
+        </w:rPr>
+        <w:t xml:space="preserve">Item </w:t>
+      </w:r>
+      <w:proofErr w:type="gramStart"/>
+      <w:r>
+        <w:rPr>
+          <w:b/>
+        </w:rPr>
+        <w:t>3:-</w:t>
+      </w:r>
+      <w:proofErr w:type="gramEnd"/>
+      <w:r>
+        <w:rPr>
+          <w:b/>
+        </w:rPr>
+        <w:t xml:space="preserve">  Any Other Business</w:t>
+      </w:r>
+    </w:p>
+    <w:p>
+      <w:r>
+        <w:t xml:space="preserve">Meeting </w:t>
+      </w:r>
+      <w:proofErr w:type="gramStart"/>
+      <w:r>
+        <w:t>Ended :</w:t>
+      </w:r>
+      <w:proofErr w:type="gramEnd"/>
+      <w:r>
+        <w:t>-</w:t>
+      </w:r>
+      <w:r>
+        <w:t xml:space="preserve"> 11am</w:t>
+      </w:r>
+    </w:p>
+    <w:p>
+      <w:r>
+        <w:t>Minute Taker:-</w:t>
+      </w:r>
+      <w:r>
+        <w:t xml:space="preserve"> Toby White + Eduard </w:t>
+      </w:r>
+      <w:proofErr w:type="spellStart"/>
+      <w:r>
+        <w:t>Iablonschi</w:t>
+      </w:r>
+      <w:proofErr w:type="spellEnd"/>
+      <w:r>
+        <w:t xml:space="preserve"> </w:t>
+      </w:r>
     </w:p>
     <w:p/>
     <w:sectPr>

</xml_diff>